<commit_message>
small updates to reports
</commit_message>
<xml_diff>
--- a/docs/How_To_Palmer_Stark.docx
+++ b/docs/How_To_Palmer_Stark.docx
@@ -146,9 +146,8 @@
           <w:sz w:val="32"/>
           <w:szCs w:val="32"/>
         </w:rPr>
-        <w:t xml:space="preserve">Use case </w:t>
-      </w:r>
-      <w:proofErr w:type="gramStart"/>
+        <w:t>Use case 1</w:t>
+      </w:r>
       <w:r>
         <w:rPr>
           <w:rFonts w:ascii="Arial" w:hAnsi="Arial" w:cs="Arial"/>
@@ -156,26 +155,7 @@
           <w:sz w:val="32"/>
           <w:szCs w:val="32"/>
         </w:rPr>
-        <w:t>1</w:t>
-      </w:r>
-      <w:r>
-        <w:rPr>
-          <w:rFonts w:ascii="Arial" w:hAnsi="Arial" w:cs="Arial"/>
-          <w:b/>
-          <w:sz w:val="32"/>
-          <w:szCs w:val="32"/>
-        </w:rPr>
-        <w:t xml:space="preserve">  -</w:t>
-      </w:r>
-      <w:proofErr w:type="gramEnd"/>
-      <w:r>
-        <w:rPr>
-          <w:rFonts w:ascii="Arial" w:hAnsi="Arial" w:cs="Arial"/>
-          <w:b/>
-          <w:sz w:val="32"/>
-          <w:szCs w:val="32"/>
-        </w:rPr>
-        <w:t xml:space="preserve"> </w:t>
+        <w:t xml:space="preserve">  - </w:t>
       </w:r>
       <w:r>
         <w:rPr>
@@ -203,7 +183,6 @@
         </w:rPr>
         <w:t xml:space="preserve">Use case </w:t>
       </w:r>
-      <w:proofErr w:type="gramStart"/>
       <w:r>
         <w:rPr>
           <w:rFonts w:ascii="Arial" w:hAnsi="Arial" w:cs="Arial"/>
@@ -211,26 +190,7 @@
           <w:sz w:val="32"/>
           <w:szCs w:val="32"/>
         </w:rPr>
-        <w:t xml:space="preserve">2 </w:t>
-      </w:r>
-      <w:r>
-        <w:rPr>
-          <w:rFonts w:ascii="Arial" w:hAnsi="Arial" w:cs="Arial"/>
-          <w:b/>
-          <w:sz w:val="32"/>
-          <w:szCs w:val="32"/>
-        </w:rPr>
-        <w:t xml:space="preserve"> -</w:t>
-      </w:r>
-      <w:proofErr w:type="gramEnd"/>
-      <w:r>
-        <w:rPr>
-          <w:rFonts w:ascii="Arial" w:hAnsi="Arial" w:cs="Arial"/>
-          <w:b/>
-          <w:sz w:val="32"/>
-          <w:szCs w:val="32"/>
-        </w:rPr>
-        <w:t xml:space="preserve"> </w:t>
+        <w:t xml:space="preserve">2  - </w:t>
       </w:r>
       <w:r>
         <w:rPr>
@@ -736,16 +696,16 @@
         </w:rPr>
         <w:t xml:space="preserve">After </w:t>
       </w:r>
-      <w:proofErr w:type="gramStart"/>
-      <w:r>
-        <w:rPr>
-          <w:rFonts w:ascii="Arial" w:hAnsi="Arial" w:cs="Arial"/>
-          <w:sz w:val="32"/>
-          <w:szCs w:val="32"/>
-        </w:rPr>
-        <w:t>registering ,</w:t>
-      </w:r>
-      <w:proofErr w:type="gramEnd"/>
+      <w:bookmarkStart w:id="0" w:name="_GoBack"/>
+      <w:bookmarkEnd w:id="0"/>
+      <w:r>
+        <w:rPr>
+          <w:rFonts w:ascii="Arial" w:hAnsi="Arial" w:cs="Arial"/>
+          <w:sz w:val="32"/>
+          <w:szCs w:val="32"/>
+        </w:rPr>
+        <w:t>registering,</w:t>
+      </w:r>
       <w:r>
         <w:rPr>
           <w:rFonts w:ascii="Arial" w:hAnsi="Arial" w:cs="Arial"/>
@@ -1456,7 +1416,6 @@
           <w:szCs w:val="32"/>
         </w:rPr>
       </w:pPr>
-      <w:bookmarkStart w:id="0" w:name="_GoBack"/>
       <w:r>
         <w:rPr>
           <w:rFonts w:ascii="Arial" w:hAnsi="Arial" w:cs="Arial"/>
@@ -1520,7 +1479,6 @@
           </wp:inline>
         </w:drawing>
       </w:r>
-      <w:bookmarkEnd w:id="0"/>
     </w:p>
     <w:p>
       <w:pPr>
@@ -1551,23 +1509,7 @@
           <w:sz w:val="32"/>
           <w:szCs w:val="32"/>
         </w:rPr>
-        <w:t xml:space="preserve">When working with a vacation you will go back and forth between the Vacation page and </w:t>
-      </w:r>
-      <w:r>
-        <w:rPr>
-          <w:rFonts w:ascii="Arial" w:hAnsi="Arial" w:cs="Arial"/>
-          <w:sz w:val="32"/>
-          <w:szCs w:val="32"/>
-        </w:rPr>
-        <w:t>the data entry / edit page</w:t>
-      </w:r>
-      <w:r>
-        <w:rPr>
-          <w:rFonts w:ascii="Arial" w:hAnsi="Arial" w:cs="Arial"/>
-          <w:sz w:val="32"/>
-          <w:szCs w:val="32"/>
-        </w:rPr>
-        <w:t>.</w:t>
+        <w:t>When working with a vacation you will go back and forth between the Vacation page and the data entry / edit page.</w:t>
       </w:r>
     </w:p>
     <w:sectPr>
@@ -5192,7 +5134,7 @@
 </file>
 
 <file path=customXml/itemProps1.xml><?xml version="1.0" encoding="utf-8"?>
-<ds:datastoreItem xmlns:ds="http://schemas.openxmlformats.org/officeDocument/2006/customXml" ds:itemID="{AF1685D3-C50A-41AB-AD36-8E94A84C543D}">
+<ds:datastoreItem xmlns:ds="http://schemas.openxmlformats.org/officeDocument/2006/customXml" ds:itemID="{DCBD1437-34EE-43F3-99AB-E6F41EFFDE64}">
   <ds:schemaRefs>
     <ds:schemaRef ds:uri="http://schemas.openxmlformats.org/officeDocument/2006/bibliography"/>
   </ds:schemaRefs>

</xml_diff>